<commit_message>
add new file chat15i1.rar
</commit_message>
<xml_diff>
--- a/chuc nang.docx
+++ b/chuc nang.docx
@@ -73,7 +73,207 @@
           <w:sz w:val="36"/>
           <w:szCs w:val="18"/>
         </w:rPr>
-        <w:t>+Phần mềm gồm các chức năng cơ bản như sau:</w:t>
+        <w:t>+</w:t>
+      </w:r>
+      <w:proofErr w:type="spellStart"/>
+      <w:r>
+        <w:rPr>
+          <w:rFonts w:ascii="Times New Roman" w:eastAsia="Times New Roman" w:hAnsi="Times New Roman" w:cs="Times New Roman"/>
+          <w:color w:val="000000"/>
+          <w:sz w:val="36"/>
+          <w:szCs w:val="18"/>
+        </w:rPr>
+        <w:t>Phần</w:t>
+      </w:r>
+      <w:proofErr w:type="spellEnd"/>
+      <w:r>
+        <w:rPr>
+          <w:rFonts w:ascii="Times New Roman" w:eastAsia="Times New Roman" w:hAnsi="Times New Roman" w:cs="Times New Roman"/>
+          <w:color w:val="000000"/>
+          <w:sz w:val="36"/>
+          <w:szCs w:val="18"/>
+        </w:rPr>
+        <w:t xml:space="preserve"> </w:t>
+      </w:r>
+      <w:proofErr w:type="spellStart"/>
+      <w:r>
+        <w:rPr>
+          <w:rFonts w:ascii="Times New Roman" w:eastAsia="Times New Roman" w:hAnsi="Times New Roman" w:cs="Times New Roman"/>
+          <w:color w:val="000000"/>
+          <w:sz w:val="36"/>
+          <w:szCs w:val="18"/>
+        </w:rPr>
+        <w:t>mềm</w:t>
+      </w:r>
+      <w:proofErr w:type="spellEnd"/>
+      <w:r>
+        <w:rPr>
+          <w:rFonts w:ascii="Times New Roman" w:eastAsia="Times New Roman" w:hAnsi="Times New Roman" w:cs="Times New Roman"/>
+          <w:color w:val="000000"/>
+          <w:sz w:val="36"/>
+          <w:szCs w:val="18"/>
+        </w:rPr>
+        <w:t xml:space="preserve"> </w:t>
+      </w:r>
+      <w:proofErr w:type="spellStart"/>
+      <w:r>
+        <w:rPr>
+          <w:rFonts w:ascii="Times New Roman" w:eastAsia="Times New Roman" w:hAnsi="Times New Roman" w:cs="Times New Roman"/>
+          <w:color w:val="000000"/>
+          <w:sz w:val="36"/>
+          <w:szCs w:val="18"/>
+        </w:rPr>
+        <w:t>gồm</w:t>
+      </w:r>
+      <w:proofErr w:type="spellEnd"/>
+      <w:r>
+        <w:rPr>
+          <w:rFonts w:ascii="Times New Roman" w:eastAsia="Times New Roman" w:hAnsi="Times New Roman" w:cs="Times New Roman"/>
+          <w:color w:val="000000"/>
+          <w:sz w:val="36"/>
+          <w:szCs w:val="18"/>
+        </w:rPr>
+        <w:t xml:space="preserve"> </w:t>
+      </w:r>
+      <w:proofErr w:type="spellStart"/>
+      <w:r>
+        <w:rPr>
+          <w:rFonts w:ascii="Times New Roman" w:eastAsia="Times New Roman" w:hAnsi="Times New Roman" w:cs="Times New Roman"/>
+          <w:color w:val="000000"/>
+          <w:sz w:val="36"/>
+          <w:szCs w:val="18"/>
+        </w:rPr>
+        <w:t>các</w:t>
+      </w:r>
+      <w:proofErr w:type="spellEnd"/>
+      <w:r>
+        <w:rPr>
+          <w:rFonts w:ascii="Times New Roman" w:eastAsia="Times New Roman" w:hAnsi="Times New Roman" w:cs="Times New Roman"/>
+          <w:color w:val="000000"/>
+          <w:sz w:val="36"/>
+          <w:szCs w:val="18"/>
+        </w:rPr>
+        <w:t xml:space="preserve"> </w:t>
+      </w:r>
+      <w:proofErr w:type="spellStart"/>
+      <w:r>
+        <w:rPr>
+          <w:rFonts w:ascii="Times New Roman" w:eastAsia="Times New Roman" w:hAnsi="Times New Roman" w:cs="Times New Roman"/>
+          <w:color w:val="000000"/>
+          <w:sz w:val="36"/>
+          <w:szCs w:val="18"/>
+        </w:rPr>
+        <w:t>chức</w:t>
+      </w:r>
+      <w:proofErr w:type="spellEnd"/>
+      <w:r>
+        <w:rPr>
+          <w:rFonts w:ascii="Times New Roman" w:eastAsia="Times New Roman" w:hAnsi="Times New Roman" w:cs="Times New Roman"/>
+          <w:color w:val="000000"/>
+          <w:sz w:val="36"/>
+          <w:szCs w:val="18"/>
+        </w:rPr>
+        <w:t xml:space="preserve"> </w:t>
+      </w:r>
+      <w:proofErr w:type="spellStart"/>
+      <w:r>
+        <w:rPr>
+          <w:rFonts w:ascii="Times New Roman" w:eastAsia="Times New Roman" w:hAnsi="Times New Roman" w:cs="Times New Roman"/>
+          <w:color w:val="000000"/>
+          <w:sz w:val="36"/>
+          <w:szCs w:val="18"/>
+        </w:rPr>
+        <w:t>năng</w:t>
+      </w:r>
+      <w:proofErr w:type="spellEnd"/>
+      <w:r>
+        <w:rPr>
+          <w:rFonts w:ascii="Times New Roman" w:eastAsia="Times New Roman" w:hAnsi="Times New Roman" w:cs="Times New Roman"/>
+          <w:color w:val="000000"/>
+          <w:sz w:val="36"/>
+          <w:szCs w:val="18"/>
+        </w:rPr>
+        <w:t xml:space="preserve"> </w:t>
+      </w:r>
+      <w:proofErr w:type="spellStart"/>
+      <w:r>
+        <w:rPr>
+          <w:rFonts w:ascii="Times New Roman" w:eastAsia="Times New Roman" w:hAnsi="Times New Roman" w:cs="Times New Roman"/>
+          <w:color w:val="000000"/>
+          <w:sz w:val="36"/>
+          <w:szCs w:val="18"/>
+        </w:rPr>
+        <w:t>cơ</w:t>
+      </w:r>
+      <w:proofErr w:type="spellEnd"/>
+      <w:r>
+        <w:rPr>
+          <w:rFonts w:ascii="Times New Roman" w:eastAsia="Times New Roman" w:hAnsi="Times New Roman" w:cs="Times New Roman"/>
+          <w:color w:val="000000"/>
+          <w:sz w:val="36"/>
+          <w:szCs w:val="18"/>
+        </w:rPr>
+        <w:t xml:space="preserve"> </w:t>
+      </w:r>
+      <w:proofErr w:type="spellStart"/>
+      <w:r>
+        <w:rPr>
+          <w:rFonts w:ascii="Times New Roman" w:eastAsia="Times New Roman" w:hAnsi="Times New Roman" w:cs="Times New Roman"/>
+          <w:color w:val="000000"/>
+          <w:sz w:val="36"/>
+          <w:szCs w:val="18"/>
+        </w:rPr>
+        <w:t>bản</w:t>
+      </w:r>
+      <w:proofErr w:type="spellEnd"/>
+      <w:r>
+        <w:rPr>
+          <w:rFonts w:ascii="Times New Roman" w:eastAsia="Times New Roman" w:hAnsi="Times New Roman" w:cs="Times New Roman"/>
+          <w:color w:val="000000"/>
+          <w:sz w:val="36"/>
+          <w:szCs w:val="18"/>
+        </w:rPr>
+        <w:t xml:space="preserve"> </w:t>
+      </w:r>
+      <w:proofErr w:type="spellStart"/>
+      <w:r>
+        <w:rPr>
+          <w:rFonts w:ascii="Times New Roman" w:eastAsia="Times New Roman" w:hAnsi="Times New Roman" w:cs="Times New Roman"/>
+          <w:color w:val="000000"/>
+          <w:sz w:val="36"/>
+          <w:szCs w:val="18"/>
+        </w:rPr>
+        <w:t>như</w:t>
+      </w:r>
+      <w:proofErr w:type="spellEnd"/>
+      <w:r>
+        <w:rPr>
+          <w:rFonts w:ascii="Times New Roman" w:eastAsia="Times New Roman" w:hAnsi="Times New Roman" w:cs="Times New Roman"/>
+          <w:color w:val="000000"/>
+          <w:sz w:val="36"/>
+          <w:szCs w:val="18"/>
+        </w:rPr>
+        <w:t xml:space="preserve"> </w:t>
+      </w:r>
+      <w:proofErr w:type="spellStart"/>
+      <w:r>
+        <w:rPr>
+          <w:rFonts w:ascii="Times New Roman" w:eastAsia="Times New Roman" w:hAnsi="Times New Roman" w:cs="Times New Roman"/>
+          <w:color w:val="000000"/>
+          <w:sz w:val="36"/>
+          <w:szCs w:val="18"/>
+        </w:rPr>
+        <w:t>sau</w:t>
+      </w:r>
+      <w:proofErr w:type="spellEnd"/>
+      <w:r>
+        <w:rPr>
+          <w:rFonts w:ascii="Times New Roman" w:eastAsia="Times New Roman" w:hAnsi="Times New Roman" w:cs="Times New Roman"/>
+          <w:color w:val="000000"/>
+          <w:sz w:val="36"/>
+          <w:szCs w:val="18"/>
+        </w:rPr>
+        <w:t>:</w:t>
       </w:r>
     </w:p>
     <w:p>
@@ -106,15 +306,237 @@
           <w:szCs w:val="18"/>
         </w:rPr>
       </w:pPr>
-      <w:r>
-        <w:rPr>
-          <w:rFonts w:ascii="Times New Roman" w:eastAsia="Times New Roman" w:hAnsi="Times New Roman" w:cs="Times New Roman"/>
-          <w:color w:val="000000"/>
-          <w:sz w:val="36"/>
-          <w:szCs w:val="18"/>
-        </w:rPr>
-        <w:t>Kết nối với bạn bè và gia đình một cách dễ dàng</w:t>
-      </w:r>
+      <w:proofErr w:type="spellStart"/>
+      <w:r>
+        <w:rPr>
+          <w:rFonts w:ascii="Times New Roman" w:eastAsia="Times New Roman" w:hAnsi="Times New Roman" w:cs="Times New Roman"/>
+          <w:color w:val="000000"/>
+          <w:sz w:val="36"/>
+          <w:szCs w:val="18"/>
+        </w:rPr>
+        <w:t>Kết</w:t>
+      </w:r>
+      <w:proofErr w:type="spellEnd"/>
+      <w:r>
+        <w:rPr>
+          <w:rFonts w:ascii="Times New Roman" w:eastAsia="Times New Roman" w:hAnsi="Times New Roman" w:cs="Times New Roman"/>
+          <w:color w:val="000000"/>
+          <w:sz w:val="36"/>
+          <w:szCs w:val="18"/>
+        </w:rPr>
+        <w:t xml:space="preserve"> </w:t>
+      </w:r>
+      <w:proofErr w:type="spellStart"/>
+      <w:r>
+        <w:rPr>
+          <w:rFonts w:ascii="Times New Roman" w:eastAsia="Times New Roman" w:hAnsi="Times New Roman" w:cs="Times New Roman"/>
+          <w:color w:val="000000"/>
+          <w:sz w:val="36"/>
+          <w:szCs w:val="18"/>
+        </w:rPr>
+        <w:t>nối</w:t>
+      </w:r>
+      <w:proofErr w:type="spellEnd"/>
+      <w:r>
+        <w:rPr>
+          <w:rFonts w:ascii="Times New Roman" w:eastAsia="Times New Roman" w:hAnsi="Times New Roman" w:cs="Times New Roman"/>
+          <w:color w:val="000000"/>
+          <w:sz w:val="36"/>
+          <w:szCs w:val="18"/>
+        </w:rPr>
+        <w:t xml:space="preserve"> </w:t>
+      </w:r>
+      <w:proofErr w:type="spellStart"/>
+      <w:r>
+        <w:rPr>
+          <w:rFonts w:ascii="Times New Roman" w:eastAsia="Times New Roman" w:hAnsi="Times New Roman" w:cs="Times New Roman"/>
+          <w:color w:val="000000"/>
+          <w:sz w:val="36"/>
+          <w:szCs w:val="18"/>
+        </w:rPr>
+        <w:t>với</w:t>
+      </w:r>
+      <w:proofErr w:type="spellEnd"/>
+      <w:r>
+        <w:rPr>
+          <w:rFonts w:ascii="Times New Roman" w:eastAsia="Times New Roman" w:hAnsi="Times New Roman" w:cs="Times New Roman"/>
+          <w:color w:val="000000"/>
+          <w:sz w:val="36"/>
+          <w:szCs w:val="18"/>
+        </w:rPr>
+        <w:t xml:space="preserve"> </w:t>
+      </w:r>
+      <w:proofErr w:type="spellStart"/>
+      <w:r>
+        <w:rPr>
+          <w:rFonts w:ascii="Times New Roman" w:eastAsia="Times New Roman" w:hAnsi="Times New Roman" w:cs="Times New Roman"/>
+          <w:color w:val="000000"/>
+          <w:sz w:val="36"/>
+          <w:szCs w:val="18"/>
+        </w:rPr>
+        <w:t>bạn</w:t>
+      </w:r>
+      <w:proofErr w:type="spellEnd"/>
+      <w:r>
+        <w:rPr>
+          <w:rFonts w:ascii="Times New Roman" w:eastAsia="Times New Roman" w:hAnsi="Times New Roman" w:cs="Times New Roman"/>
+          <w:color w:val="000000"/>
+          <w:sz w:val="36"/>
+          <w:szCs w:val="18"/>
+        </w:rPr>
+        <w:t xml:space="preserve"> </w:t>
+      </w:r>
+      <w:proofErr w:type="spellStart"/>
+      <w:r>
+        <w:rPr>
+          <w:rFonts w:ascii="Times New Roman" w:eastAsia="Times New Roman" w:hAnsi="Times New Roman" w:cs="Times New Roman"/>
+          <w:color w:val="000000"/>
+          <w:sz w:val="36"/>
+          <w:szCs w:val="18"/>
+        </w:rPr>
+        <w:t>bè</w:t>
+      </w:r>
+      <w:proofErr w:type="spellEnd"/>
+      <w:r>
+        <w:rPr>
+          <w:rFonts w:ascii="Times New Roman" w:eastAsia="Times New Roman" w:hAnsi="Times New Roman" w:cs="Times New Roman"/>
+          <w:color w:val="000000"/>
+          <w:sz w:val="36"/>
+          <w:szCs w:val="18"/>
+        </w:rPr>
+        <w:t xml:space="preserve"> </w:t>
+      </w:r>
+      <w:proofErr w:type="spellStart"/>
+      <w:r>
+        <w:rPr>
+          <w:rFonts w:ascii="Times New Roman" w:eastAsia="Times New Roman" w:hAnsi="Times New Roman" w:cs="Times New Roman"/>
+          <w:color w:val="000000"/>
+          <w:sz w:val="36"/>
+          <w:szCs w:val="18"/>
+        </w:rPr>
+        <w:t>và</w:t>
+      </w:r>
+      <w:proofErr w:type="spellEnd"/>
+      <w:r>
+        <w:rPr>
+          <w:rFonts w:ascii="Times New Roman" w:eastAsia="Times New Roman" w:hAnsi="Times New Roman" w:cs="Times New Roman"/>
+          <w:color w:val="000000"/>
+          <w:sz w:val="36"/>
+          <w:szCs w:val="18"/>
+        </w:rPr>
+        <w:t xml:space="preserve"> </w:t>
+      </w:r>
+      <w:proofErr w:type="spellStart"/>
+      <w:r>
+        <w:rPr>
+          <w:rFonts w:ascii="Times New Roman" w:eastAsia="Times New Roman" w:hAnsi="Times New Roman" w:cs="Times New Roman"/>
+          <w:color w:val="000000"/>
+          <w:sz w:val="36"/>
+          <w:szCs w:val="18"/>
+        </w:rPr>
+        <w:t>gia</w:t>
+      </w:r>
+      <w:proofErr w:type="spellEnd"/>
+      <w:r>
+        <w:rPr>
+          <w:rFonts w:ascii="Times New Roman" w:eastAsia="Times New Roman" w:hAnsi="Times New Roman" w:cs="Times New Roman"/>
+          <w:color w:val="000000"/>
+          <w:sz w:val="36"/>
+          <w:szCs w:val="18"/>
+        </w:rPr>
+        <w:t xml:space="preserve"> </w:t>
+      </w:r>
+      <w:proofErr w:type="spellStart"/>
+      <w:r>
+        <w:rPr>
+          <w:rFonts w:ascii="Times New Roman" w:eastAsia="Times New Roman" w:hAnsi="Times New Roman" w:cs="Times New Roman"/>
+          <w:color w:val="000000"/>
+          <w:sz w:val="36"/>
+          <w:szCs w:val="18"/>
+        </w:rPr>
+        <w:t>đình</w:t>
+      </w:r>
+      <w:proofErr w:type="spellEnd"/>
+      <w:r>
+        <w:rPr>
+          <w:rFonts w:ascii="Times New Roman" w:eastAsia="Times New Roman" w:hAnsi="Times New Roman" w:cs="Times New Roman"/>
+          <w:color w:val="000000"/>
+          <w:sz w:val="36"/>
+          <w:szCs w:val="18"/>
+        </w:rPr>
+        <w:t xml:space="preserve"> </w:t>
+      </w:r>
+      <w:proofErr w:type="spellStart"/>
+      <w:r>
+        <w:rPr>
+          <w:rFonts w:ascii="Times New Roman" w:eastAsia="Times New Roman" w:hAnsi="Times New Roman" w:cs="Times New Roman"/>
+          <w:color w:val="000000"/>
+          <w:sz w:val="36"/>
+          <w:szCs w:val="18"/>
+        </w:rPr>
+        <w:t>một</w:t>
+      </w:r>
+      <w:proofErr w:type="spellEnd"/>
+      <w:r>
+        <w:rPr>
+          <w:rFonts w:ascii="Times New Roman" w:eastAsia="Times New Roman" w:hAnsi="Times New Roman" w:cs="Times New Roman"/>
+          <w:color w:val="000000"/>
+          <w:sz w:val="36"/>
+          <w:szCs w:val="18"/>
+        </w:rPr>
+        <w:t xml:space="preserve"> </w:t>
+      </w:r>
+      <w:proofErr w:type="spellStart"/>
+      <w:r>
+        <w:rPr>
+          <w:rFonts w:ascii="Times New Roman" w:eastAsia="Times New Roman" w:hAnsi="Times New Roman" w:cs="Times New Roman"/>
+          <w:color w:val="000000"/>
+          <w:sz w:val="36"/>
+          <w:szCs w:val="18"/>
+        </w:rPr>
+        <w:t>cách</w:t>
+      </w:r>
+      <w:proofErr w:type="spellEnd"/>
+      <w:r>
+        <w:rPr>
+          <w:rFonts w:ascii="Times New Roman" w:eastAsia="Times New Roman" w:hAnsi="Times New Roman" w:cs="Times New Roman"/>
+          <w:color w:val="000000"/>
+          <w:sz w:val="36"/>
+          <w:szCs w:val="18"/>
+        </w:rPr>
+        <w:t xml:space="preserve"> </w:t>
+      </w:r>
+      <w:proofErr w:type="spellStart"/>
+      <w:r>
+        <w:rPr>
+          <w:rFonts w:ascii="Times New Roman" w:eastAsia="Times New Roman" w:hAnsi="Times New Roman" w:cs="Times New Roman"/>
+          <w:color w:val="000000"/>
+          <w:sz w:val="36"/>
+          <w:szCs w:val="18"/>
+        </w:rPr>
+        <w:t>dễ</w:t>
+      </w:r>
+      <w:proofErr w:type="spellEnd"/>
+      <w:r>
+        <w:rPr>
+          <w:rFonts w:ascii="Times New Roman" w:eastAsia="Times New Roman" w:hAnsi="Times New Roman" w:cs="Times New Roman"/>
+          <w:color w:val="000000"/>
+          <w:sz w:val="36"/>
+          <w:szCs w:val="18"/>
+        </w:rPr>
+        <w:t xml:space="preserve"> </w:t>
+      </w:r>
+      <w:proofErr w:type="spellStart"/>
+      <w:r>
+        <w:rPr>
+          <w:rFonts w:ascii="Times New Roman" w:eastAsia="Times New Roman" w:hAnsi="Times New Roman" w:cs="Times New Roman"/>
+          <w:color w:val="000000"/>
+          <w:sz w:val="36"/>
+          <w:szCs w:val="18"/>
+        </w:rPr>
+        <w:t>dàng</w:t>
+      </w:r>
+      <w:proofErr w:type="spellEnd"/>
     </w:p>
     <w:p>
       <w:pPr>
@@ -133,32 +555,405 @@
           <w:szCs w:val="18"/>
         </w:rPr>
       </w:pPr>
-      <w:r>
-        <w:rPr>
-          <w:rFonts w:ascii="Times New Roman" w:eastAsia="Times New Roman" w:hAnsi="Times New Roman" w:cs="Times New Roman"/>
-          <w:color w:val="000000"/>
-          <w:sz w:val="36"/>
-          <w:szCs w:val="18"/>
-        </w:rPr>
-        <w:t>Những công việc văn phòng được hỗ trợ tín</w:t>
-      </w:r>
-      <w:r>
-        <w:rPr>
-          <w:rFonts w:ascii="Times New Roman" w:eastAsia="Times New Roman" w:hAnsi="Times New Roman" w:cs="Times New Roman"/>
-          <w:color w:val="000000"/>
-          <w:sz w:val="36"/>
-          <w:szCs w:val="18"/>
-        </w:rPr>
-        <w:t>h năng chat mạnh mẽ, dễ dàng cha</w:t>
-      </w:r>
-      <w:r>
-        <w:rPr>
-          <w:rFonts w:ascii="Times New Roman" w:eastAsia="Times New Roman" w:hAnsi="Times New Roman" w:cs="Times New Roman"/>
-          <w:color w:val="000000"/>
-          <w:sz w:val="36"/>
-          <w:szCs w:val="18"/>
-        </w:rPr>
-        <w:t>t theo nhóm hoặc chat hội nghị.</w:t>
+      <w:proofErr w:type="spellStart"/>
+      <w:r>
+        <w:rPr>
+          <w:rFonts w:ascii="Times New Roman" w:eastAsia="Times New Roman" w:hAnsi="Times New Roman" w:cs="Times New Roman"/>
+          <w:color w:val="000000"/>
+          <w:sz w:val="36"/>
+          <w:szCs w:val="18"/>
+        </w:rPr>
+        <w:t>Những</w:t>
+      </w:r>
+      <w:proofErr w:type="spellEnd"/>
+      <w:r>
+        <w:rPr>
+          <w:rFonts w:ascii="Times New Roman" w:eastAsia="Times New Roman" w:hAnsi="Times New Roman" w:cs="Times New Roman"/>
+          <w:color w:val="000000"/>
+          <w:sz w:val="36"/>
+          <w:szCs w:val="18"/>
+        </w:rPr>
+        <w:t xml:space="preserve"> </w:t>
+      </w:r>
+      <w:proofErr w:type="spellStart"/>
+      <w:r>
+        <w:rPr>
+          <w:rFonts w:ascii="Times New Roman" w:eastAsia="Times New Roman" w:hAnsi="Times New Roman" w:cs="Times New Roman"/>
+          <w:color w:val="000000"/>
+          <w:sz w:val="36"/>
+          <w:szCs w:val="18"/>
+        </w:rPr>
+        <w:t>công</w:t>
+      </w:r>
+      <w:proofErr w:type="spellEnd"/>
+      <w:r>
+        <w:rPr>
+          <w:rFonts w:ascii="Times New Roman" w:eastAsia="Times New Roman" w:hAnsi="Times New Roman" w:cs="Times New Roman"/>
+          <w:color w:val="000000"/>
+          <w:sz w:val="36"/>
+          <w:szCs w:val="18"/>
+        </w:rPr>
+        <w:t xml:space="preserve"> </w:t>
+      </w:r>
+      <w:proofErr w:type="spellStart"/>
+      <w:r>
+        <w:rPr>
+          <w:rFonts w:ascii="Times New Roman" w:eastAsia="Times New Roman" w:hAnsi="Times New Roman" w:cs="Times New Roman"/>
+          <w:color w:val="000000"/>
+          <w:sz w:val="36"/>
+          <w:szCs w:val="18"/>
+        </w:rPr>
+        <w:t>việc</w:t>
+      </w:r>
+      <w:proofErr w:type="spellEnd"/>
+      <w:r>
+        <w:rPr>
+          <w:rFonts w:ascii="Times New Roman" w:eastAsia="Times New Roman" w:hAnsi="Times New Roman" w:cs="Times New Roman"/>
+          <w:color w:val="000000"/>
+          <w:sz w:val="36"/>
+          <w:szCs w:val="18"/>
+        </w:rPr>
+        <w:t xml:space="preserve"> </w:t>
+      </w:r>
+      <w:proofErr w:type="spellStart"/>
+      <w:r>
+        <w:rPr>
+          <w:rFonts w:ascii="Times New Roman" w:eastAsia="Times New Roman" w:hAnsi="Times New Roman" w:cs="Times New Roman"/>
+          <w:color w:val="000000"/>
+          <w:sz w:val="36"/>
+          <w:szCs w:val="18"/>
+        </w:rPr>
+        <w:t>văn</w:t>
+      </w:r>
+      <w:proofErr w:type="spellEnd"/>
+      <w:r>
+        <w:rPr>
+          <w:rFonts w:ascii="Times New Roman" w:eastAsia="Times New Roman" w:hAnsi="Times New Roman" w:cs="Times New Roman"/>
+          <w:color w:val="000000"/>
+          <w:sz w:val="36"/>
+          <w:szCs w:val="18"/>
+        </w:rPr>
+        <w:t xml:space="preserve"> </w:t>
+      </w:r>
+      <w:proofErr w:type="spellStart"/>
+      <w:r>
+        <w:rPr>
+          <w:rFonts w:ascii="Times New Roman" w:eastAsia="Times New Roman" w:hAnsi="Times New Roman" w:cs="Times New Roman"/>
+          <w:color w:val="000000"/>
+          <w:sz w:val="36"/>
+          <w:szCs w:val="18"/>
+        </w:rPr>
+        <w:t>phòng</w:t>
+      </w:r>
+      <w:proofErr w:type="spellEnd"/>
+      <w:r>
+        <w:rPr>
+          <w:rFonts w:ascii="Times New Roman" w:eastAsia="Times New Roman" w:hAnsi="Times New Roman" w:cs="Times New Roman"/>
+          <w:color w:val="000000"/>
+          <w:sz w:val="36"/>
+          <w:szCs w:val="18"/>
+        </w:rPr>
+        <w:t xml:space="preserve"> </w:t>
+      </w:r>
+      <w:proofErr w:type="spellStart"/>
+      <w:r>
+        <w:rPr>
+          <w:rFonts w:ascii="Times New Roman" w:eastAsia="Times New Roman" w:hAnsi="Times New Roman" w:cs="Times New Roman"/>
+          <w:color w:val="000000"/>
+          <w:sz w:val="36"/>
+          <w:szCs w:val="18"/>
+        </w:rPr>
+        <w:t>được</w:t>
+      </w:r>
+      <w:proofErr w:type="spellEnd"/>
+      <w:r>
+        <w:rPr>
+          <w:rFonts w:ascii="Times New Roman" w:eastAsia="Times New Roman" w:hAnsi="Times New Roman" w:cs="Times New Roman"/>
+          <w:color w:val="000000"/>
+          <w:sz w:val="36"/>
+          <w:szCs w:val="18"/>
+        </w:rPr>
+        <w:t xml:space="preserve"> </w:t>
+      </w:r>
+      <w:proofErr w:type="spellStart"/>
+      <w:r>
+        <w:rPr>
+          <w:rFonts w:ascii="Times New Roman" w:eastAsia="Times New Roman" w:hAnsi="Times New Roman" w:cs="Times New Roman"/>
+          <w:color w:val="000000"/>
+          <w:sz w:val="36"/>
+          <w:szCs w:val="18"/>
+        </w:rPr>
+        <w:t>hỗ</w:t>
+      </w:r>
+      <w:proofErr w:type="spellEnd"/>
+      <w:r>
+        <w:rPr>
+          <w:rFonts w:ascii="Times New Roman" w:eastAsia="Times New Roman" w:hAnsi="Times New Roman" w:cs="Times New Roman"/>
+          <w:color w:val="000000"/>
+          <w:sz w:val="36"/>
+          <w:szCs w:val="18"/>
+        </w:rPr>
+        <w:t xml:space="preserve"> </w:t>
+      </w:r>
+      <w:proofErr w:type="spellStart"/>
+      <w:r>
+        <w:rPr>
+          <w:rFonts w:ascii="Times New Roman" w:eastAsia="Times New Roman" w:hAnsi="Times New Roman" w:cs="Times New Roman"/>
+          <w:color w:val="000000"/>
+          <w:sz w:val="36"/>
+          <w:szCs w:val="18"/>
+        </w:rPr>
+        <w:t>trợ</w:t>
+      </w:r>
+      <w:proofErr w:type="spellEnd"/>
+      <w:r>
+        <w:rPr>
+          <w:rFonts w:ascii="Times New Roman" w:eastAsia="Times New Roman" w:hAnsi="Times New Roman" w:cs="Times New Roman"/>
+          <w:color w:val="000000"/>
+          <w:sz w:val="36"/>
+          <w:szCs w:val="18"/>
+        </w:rPr>
+        <w:t xml:space="preserve"> </w:t>
+      </w:r>
+      <w:proofErr w:type="spellStart"/>
+      <w:r>
+        <w:rPr>
+          <w:rFonts w:ascii="Times New Roman" w:eastAsia="Times New Roman" w:hAnsi="Times New Roman" w:cs="Times New Roman"/>
+          <w:color w:val="000000"/>
+          <w:sz w:val="36"/>
+          <w:szCs w:val="18"/>
+        </w:rPr>
+        <w:t>tín</w:t>
+      </w:r>
+      <w:r>
+        <w:rPr>
+          <w:rFonts w:ascii="Times New Roman" w:eastAsia="Times New Roman" w:hAnsi="Times New Roman" w:cs="Times New Roman"/>
+          <w:color w:val="000000"/>
+          <w:sz w:val="36"/>
+          <w:szCs w:val="18"/>
+        </w:rPr>
+        <w:t>h</w:t>
+      </w:r>
+      <w:proofErr w:type="spellEnd"/>
+      <w:r>
+        <w:rPr>
+          <w:rFonts w:ascii="Times New Roman" w:eastAsia="Times New Roman" w:hAnsi="Times New Roman" w:cs="Times New Roman"/>
+          <w:color w:val="000000"/>
+          <w:sz w:val="36"/>
+          <w:szCs w:val="18"/>
+        </w:rPr>
+        <w:t xml:space="preserve"> </w:t>
+      </w:r>
+      <w:proofErr w:type="spellStart"/>
+      <w:r>
+        <w:rPr>
+          <w:rFonts w:ascii="Times New Roman" w:eastAsia="Times New Roman" w:hAnsi="Times New Roman" w:cs="Times New Roman"/>
+          <w:color w:val="000000"/>
+          <w:sz w:val="36"/>
+          <w:szCs w:val="18"/>
+        </w:rPr>
+        <w:t>năng</w:t>
+      </w:r>
+      <w:proofErr w:type="spellEnd"/>
+      <w:r>
+        <w:rPr>
+          <w:rFonts w:ascii="Times New Roman" w:eastAsia="Times New Roman" w:hAnsi="Times New Roman" w:cs="Times New Roman"/>
+          <w:color w:val="000000"/>
+          <w:sz w:val="36"/>
+          <w:szCs w:val="18"/>
+        </w:rPr>
+        <w:t xml:space="preserve"> chat </w:t>
+      </w:r>
+      <w:proofErr w:type="spellStart"/>
+      <w:r>
+        <w:rPr>
+          <w:rFonts w:ascii="Times New Roman" w:eastAsia="Times New Roman" w:hAnsi="Times New Roman" w:cs="Times New Roman"/>
+          <w:color w:val="000000"/>
+          <w:sz w:val="36"/>
+          <w:szCs w:val="18"/>
+        </w:rPr>
+        <w:t>mạnh</w:t>
+      </w:r>
+      <w:proofErr w:type="spellEnd"/>
+      <w:r>
+        <w:rPr>
+          <w:rFonts w:ascii="Times New Roman" w:eastAsia="Times New Roman" w:hAnsi="Times New Roman" w:cs="Times New Roman"/>
+          <w:color w:val="000000"/>
+          <w:sz w:val="36"/>
+          <w:szCs w:val="18"/>
+        </w:rPr>
+        <w:t xml:space="preserve"> </w:t>
+      </w:r>
+      <w:proofErr w:type="spellStart"/>
+      <w:r>
+        <w:rPr>
+          <w:rFonts w:ascii="Times New Roman" w:eastAsia="Times New Roman" w:hAnsi="Times New Roman" w:cs="Times New Roman"/>
+          <w:color w:val="000000"/>
+          <w:sz w:val="36"/>
+          <w:szCs w:val="18"/>
+        </w:rPr>
+        <w:t>mẽ</w:t>
+      </w:r>
+      <w:proofErr w:type="spellEnd"/>
+      <w:r>
+        <w:rPr>
+          <w:rFonts w:ascii="Times New Roman" w:eastAsia="Times New Roman" w:hAnsi="Times New Roman" w:cs="Times New Roman"/>
+          <w:color w:val="000000"/>
+          <w:sz w:val="36"/>
+          <w:szCs w:val="18"/>
+        </w:rPr>
+        <w:t xml:space="preserve">, </w:t>
+      </w:r>
+      <w:proofErr w:type="spellStart"/>
+      <w:r>
+        <w:rPr>
+          <w:rFonts w:ascii="Times New Roman" w:eastAsia="Times New Roman" w:hAnsi="Times New Roman" w:cs="Times New Roman"/>
+          <w:color w:val="000000"/>
+          <w:sz w:val="36"/>
+          <w:szCs w:val="18"/>
+        </w:rPr>
+        <w:t>dễ</w:t>
+      </w:r>
+      <w:proofErr w:type="spellEnd"/>
+      <w:r>
+        <w:rPr>
+          <w:rFonts w:ascii="Times New Roman" w:eastAsia="Times New Roman" w:hAnsi="Times New Roman" w:cs="Times New Roman"/>
+          <w:color w:val="000000"/>
+          <w:sz w:val="36"/>
+          <w:szCs w:val="18"/>
+        </w:rPr>
+        <w:t xml:space="preserve"> </w:t>
+      </w:r>
+      <w:proofErr w:type="spellStart"/>
+      <w:r>
+        <w:rPr>
+          <w:rFonts w:ascii="Times New Roman" w:eastAsia="Times New Roman" w:hAnsi="Times New Roman" w:cs="Times New Roman"/>
+          <w:color w:val="000000"/>
+          <w:sz w:val="36"/>
+          <w:szCs w:val="18"/>
+        </w:rPr>
+        <w:t>dàng</w:t>
+      </w:r>
+      <w:proofErr w:type="spellEnd"/>
+      <w:r>
+        <w:rPr>
+          <w:rFonts w:ascii="Times New Roman" w:eastAsia="Times New Roman" w:hAnsi="Times New Roman" w:cs="Times New Roman"/>
+          <w:color w:val="000000"/>
+          <w:sz w:val="36"/>
+          <w:szCs w:val="18"/>
+        </w:rPr>
+        <w:t xml:space="preserve"> cha</w:t>
+      </w:r>
+      <w:r>
+        <w:rPr>
+          <w:rFonts w:ascii="Times New Roman" w:eastAsia="Times New Roman" w:hAnsi="Times New Roman" w:cs="Times New Roman"/>
+          <w:color w:val="000000"/>
+          <w:sz w:val="36"/>
+          <w:szCs w:val="18"/>
+        </w:rPr>
+        <w:t xml:space="preserve">t </w:t>
+      </w:r>
+      <w:proofErr w:type="spellStart"/>
+      <w:proofErr w:type="gramStart"/>
+      <w:r>
+        <w:rPr>
+          <w:rFonts w:ascii="Times New Roman" w:eastAsia="Times New Roman" w:hAnsi="Times New Roman" w:cs="Times New Roman"/>
+          <w:color w:val="000000"/>
+          <w:sz w:val="36"/>
+          <w:szCs w:val="18"/>
+        </w:rPr>
+        <w:t>theo</w:t>
+      </w:r>
+      <w:proofErr w:type="spellEnd"/>
+      <w:proofErr w:type="gramEnd"/>
+      <w:r>
+        <w:rPr>
+          <w:rFonts w:ascii="Times New Roman" w:eastAsia="Times New Roman" w:hAnsi="Times New Roman" w:cs="Times New Roman"/>
+          <w:color w:val="000000"/>
+          <w:sz w:val="36"/>
+          <w:szCs w:val="18"/>
+        </w:rPr>
+        <w:t xml:space="preserve"> </w:t>
+      </w:r>
+      <w:proofErr w:type="spellStart"/>
+      <w:r>
+        <w:rPr>
+          <w:rFonts w:ascii="Times New Roman" w:eastAsia="Times New Roman" w:hAnsi="Times New Roman" w:cs="Times New Roman"/>
+          <w:color w:val="000000"/>
+          <w:sz w:val="36"/>
+          <w:szCs w:val="18"/>
+        </w:rPr>
+        <w:t>nhóm</w:t>
+      </w:r>
+      <w:proofErr w:type="spellEnd"/>
+      <w:r>
+        <w:rPr>
+          <w:rFonts w:ascii="Times New Roman" w:eastAsia="Times New Roman" w:hAnsi="Times New Roman" w:cs="Times New Roman"/>
+          <w:color w:val="000000"/>
+          <w:sz w:val="36"/>
+          <w:szCs w:val="18"/>
+        </w:rPr>
+        <w:t xml:space="preserve"> </w:t>
+      </w:r>
+      <w:proofErr w:type="spellStart"/>
+      <w:r>
+        <w:rPr>
+          <w:rFonts w:ascii="Times New Roman" w:eastAsia="Times New Roman" w:hAnsi="Times New Roman" w:cs="Times New Roman"/>
+          <w:color w:val="000000"/>
+          <w:sz w:val="36"/>
+          <w:szCs w:val="18"/>
+        </w:rPr>
+        <w:t>hoặc</w:t>
+      </w:r>
+      <w:proofErr w:type="spellEnd"/>
+      <w:r>
+        <w:rPr>
+          <w:rFonts w:ascii="Times New Roman" w:eastAsia="Times New Roman" w:hAnsi="Times New Roman" w:cs="Times New Roman"/>
+          <w:color w:val="000000"/>
+          <w:sz w:val="36"/>
+          <w:szCs w:val="18"/>
+        </w:rPr>
+        <w:t xml:space="preserve"> chat </w:t>
+      </w:r>
+      <w:proofErr w:type="spellStart"/>
+      <w:r>
+        <w:rPr>
+          <w:rFonts w:ascii="Times New Roman" w:eastAsia="Times New Roman" w:hAnsi="Times New Roman" w:cs="Times New Roman"/>
+          <w:color w:val="000000"/>
+          <w:sz w:val="36"/>
+          <w:szCs w:val="18"/>
+        </w:rPr>
+        <w:t>hội</w:t>
+      </w:r>
+      <w:proofErr w:type="spellEnd"/>
+      <w:r>
+        <w:rPr>
+          <w:rFonts w:ascii="Times New Roman" w:eastAsia="Times New Roman" w:hAnsi="Times New Roman" w:cs="Times New Roman"/>
+          <w:color w:val="000000"/>
+          <w:sz w:val="36"/>
+          <w:szCs w:val="18"/>
+        </w:rPr>
+        <w:t xml:space="preserve"> </w:t>
+      </w:r>
+      <w:proofErr w:type="spellStart"/>
+      <w:r>
+        <w:rPr>
+          <w:rFonts w:ascii="Times New Roman" w:eastAsia="Times New Roman" w:hAnsi="Times New Roman" w:cs="Times New Roman"/>
+          <w:color w:val="000000"/>
+          <w:sz w:val="36"/>
+          <w:szCs w:val="18"/>
+        </w:rPr>
+        <w:t>nghị</w:t>
+      </w:r>
+      <w:proofErr w:type="spellEnd"/>
+      <w:r>
+        <w:rPr>
+          <w:rFonts w:ascii="Times New Roman" w:eastAsia="Times New Roman" w:hAnsi="Times New Roman" w:cs="Times New Roman"/>
+          <w:color w:val="000000"/>
+          <w:sz w:val="36"/>
+          <w:szCs w:val="18"/>
+        </w:rPr>
+        <w:t>.</w:t>
       </w:r>
     </w:p>
     <w:p>
@@ -178,14 +973,125 @@
           <w:szCs w:val="18"/>
         </w:rPr>
       </w:pPr>
-      <w:r>
-        <w:rPr>
-          <w:rFonts w:ascii="Times New Roman" w:eastAsia="Times New Roman" w:hAnsi="Times New Roman" w:cs="Times New Roman"/>
-          <w:color w:val="000000"/>
-          <w:sz w:val="36"/>
-          <w:szCs w:val="18"/>
-        </w:rPr>
-        <w:t>Hỗ trợ truyền tải tập tin khi chat</w:t>
+      <w:proofErr w:type="spellStart"/>
+      <w:r>
+        <w:rPr>
+          <w:rFonts w:ascii="Times New Roman" w:eastAsia="Times New Roman" w:hAnsi="Times New Roman" w:cs="Times New Roman"/>
+          <w:color w:val="000000"/>
+          <w:sz w:val="36"/>
+          <w:szCs w:val="18"/>
+        </w:rPr>
+        <w:t>Hỗ</w:t>
+      </w:r>
+      <w:proofErr w:type="spellEnd"/>
+      <w:r>
+        <w:rPr>
+          <w:rFonts w:ascii="Times New Roman" w:eastAsia="Times New Roman" w:hAnsi="Times New Roman" w:cs="Times New Roman"/>
+          <w:color w:val="000000"/>
+          <w:sz w:val="36"/>
+          <w:szCs w:val="18"/>
+        </w:rPr>
+        <w:t xml:space="preserve"> </w:t>
+      </w:r>
+      <w:proofErr w:type="spellStart"/>
+      <w:r>
+        <w:rPr>
+          <w:rFonts w:ascii="Times New Roman" w:eastAsia="Times New Roman" w:hAnsi="Times New Roman" w:cs="Times New Roman"/>
+          <w:color w:val="000000"/>
+          <w:sz w:val="36"/>
+          <w:szCs w:val="18"/>
+        </w:rPr>
+        <w:t>trợ</w:t>
+      </w:r>
+      <w:proofErr w:type="spellEnd"/>
+      <w:r>
+        <w:rPr>
+          <w:rFonts w:ascii="Times New Roman" w:eastAsia="Times New Roman" w:hAnsi="Times New Roman" w:cs="Times New Roman"/>
+          <w:color w:val="000000"/>
+          <w:sz w:val="36"/>
+          <w:szCs w:val="18"/>
+        </w:rPr>
+        <w:t xml:space="preserve"> </w:t>
+      </w:r>
+      <w:proofErr w:type="spellStart"/>
+      <w:r>
+        <w:rPr>
+          <w:rFonts w:ascii="Times New Roman" w:eastAsia="Times New Roman" w:hAnsi="Times New Roman" w:cs="Times New Roman"/>
+          <w:color w:val="000000"/>
+          <w:sz w:val="36"/>
+          <w:szCs w:val="18"/>
+        </w:rPr>
+        <w:t>truyền</w:t>
+      </w:r>
+      <w:proofErr w:type="spellEnd"/>
+      <w:r>
+        <w:rPr>
+          <w:rFonts w:ascii="Times New Roman" w:eastAsia="Times New Roman" w:hAnsi="Times New Roman" w:cs="Times New Roman"/>
+          <w:color w:val="000000"/>
+          <w:sz w:val="36"/>
+          <w:szCs w:val="18"/>
+        </w:rPr>
+        <w:t xml:space="preserve"> </w:t>
+      </w:r>
+      <w:proofErr w:type="spellStart"/>
+      <w:r>
+        <w:rPr>
+          <w:rFonts w:ascii="Times New Roman" w:eastAsia="Times New Roman" w:hAnsi="Times New Roman" w:cs="Times New Roman"/>
+          <w:color w:val="000000"/>
+          <w:sz w:val="36"/>
+          <w:szCs w:val="18"/>
+        </w:rPr>
+        <w:t>tải</w:t>
+      </w:r>
+      <w:proofErr w:type="spellEnd"/>
+      <w:r>
+        <w:rPr>
+          <w:rFonts w:ascii="Times New Roman" w:eastAsia="Times New Roman" w:hAnsi="Times New Roman" w:cs="Times New Roman"/>
+          <w:color w:val="000000"/>
+          <w:sz w:val="36"/>
+          <w:szCs w:val="18"/>
+        </w:rPr>
+        <w:t xml:space="preserve"> </w:t>
+      </w:r>
+      <w:proofErr w:type="spellStart"/>
+      <w:r>
+        <w:rPr>
+          <w:rFonts w:ascii="Times New Roman" w:eastAsia="Times New Roman" w:hAnsi="Times New Roman" w:cs="Times New Roman"/>
+          <w:color w:val="000000"/>
+          <w:sz w:val="36"/>
+          <w:szCs w:val="18"/>
+        </w:rPr>
+        <w:t>tập</w:t>
+      </w:r>
+      <w:proofErr w:type="spellEnd"/>
+      <w:r>
+        <w:rPr>
+          <w:rFonts w:ascii="Times New Roman" w:eastAsia="Times New Roman" w:hAnsi="Times New Roman" w:cs="Times New Roman"/>
+          <w:color w:val="000000"/>
+          <w:sz w:val="36"/>
+          <w:szCs w:val="18"/>
+        </w:rPr>
+        <w:t xml:space="preserve"> tin </w:t>
+      </w:r>
+      <w:proofErr w:type="spellStart"/>
+      <w:r>
+        <w:rPr>
+          <w:rFonts w:ascii="Times New Roman" w:eastAsia="Times New Roman" w:hAnsi="Times New Roman" w:cs="Times New Roman"/>
+          <w:color w:val="000000"/>
+          <w:sz w:val="36"/>
+          <w:szCs w:val="18"/>
+        </w:rPr>
+        <w:t>khi</w:t>
+      </w:r>
+      <w:proofErr w:type="spellEnd"/>
+      <w:r>
+        <w:rPr>
+          <w:rFonts w:ascii="Times New Roman" w:eastAsia="Times New Roman" w:hAnsi="Times New Roman" w:cs="Times New Roman"/>
+          <w:color w:val="000000"/>
+          <w:sz w:val="36"/>
+          <w:szCs w:val="18"/>
+        </w:rPr>
+        <w:t xml:space="preserve"> chat</w:t>
       </w:r>
     </w:p>
     <w:p>
@@ -205,26 +1111,331 @@
           <w:szCs w:val="18"/>
         </w:rPr>
       </w:pPr>
-      <w:r>
-        <w:rPr>
-          <w:rFonts w:ascii="Times New Roman" w:eastAsia="Times New Roman" w:hAnsi="Times New Roman" w:cs="Times New Roman"/>
-          <w:color w:val="000000"/>
-          <w:sz w:val="36"/>
-          <w:szCs w:val="18"/>
-        </w:rPr>
-        <w:t>Đăng nhập bảo mật</w:t>
-      </w:r>
+      <w:proofErr w:type="spellStart"/>
+      <w:r>
+        <w:rPr>
+          <w:rFonts w:ascii="Times New Roman" w:eastAsia="Times New Roman" w:hAnsi="Times New Roman" w:cs="Times New Roman"/>
+          <w:color w:val="000000"/>
+          <w:sz w:val="36"/>
+          <w:szCs w:val="18"/>
+        </w:rPr>
+        <w:t>Đăng</w:t>
+      </w:r>
+      <w:proofErr w:type="spellEnd"/>
+      <w:r>
+        <w:rPr>
+          <w:rFonts w:ascii="Times New Roman" w:eastAsia="Times New Roman" w:hAnsi="Times New Roman" w:cs="Times New Roman"/>
+          <w:color w:val="000000"/>
+          <w:sz w:val="36"/>
+          <w:szCs w:val="18"/>
+        </w:rPr>
+        <w:t xml:space="preserve"> </w:t>
+      </w:r>
+      <w:proofErr w:type="spellStart"/>
+      <w:r>
+        <w:rPr>
+          <w:rFonts w:ascii="Times New Roman" w:eastAsia="Times New Roman" w:hAnsi="Times New Roman" w:cs="Times New Roman"/>
+          <w:color w:val="000000"/>
+          <w:sz w:val="36"/>
+          <w:szCs w:val="18"/>
+        </w:rPr>
+        <w:t>nhập</w:t>
+      </w:r>
+      <w:proofErr w:type="spellEnd"/>
+      <w:r>
+        <w:rPr>
+          <w:rFonts w:ascii="Times New Roman" w:eastAsia="Times New Roman" w:hAnsi="Times New Roman" w:cs="Times New Roman"/>
+          <w:color w:val="000000"/>
+          <w:sz w:val="36"/>
+          <w:szCs w:val="18"/>
+        </w:rPr>
+        <w:t xml:space="preserve"> </w:t>
+      </w:r>
+      <w:proofErr w:type="spellStart"/>
+      <w:r>
+        <w:rPr>
+          <w:rFonts w:ascii="Times New Roman" w:eastAsia="Times New Roman" w:hAnsi="Times New Roman" w:cs="Times New Roman"/>
+          <w:color w:val="000000"/>
+          <w:sz w:val="36"/>
+          <w:szCs w:val="18"/>
+        </w:rPr>
+        <w:t>bảo</w:t>
+      </w:r>
+      <w:proofErr w:type="spellEnd"/>
+      <w:r>
+        <w:rPr>
+          <w:rFonts w:ascii="Times New Roman" w:eastAsia="Times New Roman" w:hAnsi="Times New Roman" w:cs="Times New Roman"/>
+          <w:color w:val="000000"/>
+          <w:sz w:val="36"/>
+          <w:szCs w:val="18"/>
+        </w:rPr>
+        <w:t xml:space="preserve"> </w:t>
+      </w:r>
+      <w:proofErr w:type="spellStart"/>
+      <w:r>
+        <w:rPr>
+          <w:rFonts w:ascii="Times New Roman" w:eastAsia="Times New Roman" w:hAnsi="Times New Roman" w:cs="Times New Roman"/>
+          <w:color w:val="000000"/>
+          <w:sz w:val="36"/>
+          <w:szCs w:val="18"/>
+        </w:rPr>
+        <w:t>mật</w:t>
+      </w:r>
+      <w:proofErr w:type="spellEnd"/>
+      <w:r>
+        <w:rPr>
+          <w:rFonts w:ascii="Times New Roman" w:eastAsia="Times New Roman" w:hAnsi="Times New Roman" w:cs="Times New Roman"/>
+          <w:color w:val="000000"/>
+          <w:sz w:val="36"/>
+          <w:szCs w:val="18"/>
+        </w:rPr>
+        <w:t xml:space="preserve"> </w:t>
+      </w:r>
+      <w:proofErr w:type="spellStart"/>
+      <w:r>
+        <w:rPr>
+          <w:rFonts w:ascii="Times New Roman" w:eastAsia="Times New Roman" w:hAnsi="Times New Roman" w:cs="Times New Roman"/>
+          <w:color w:val="000000"/>
+          <w:sz w:val="36"/>
+          <w:szCs w:val="18"/>
+        </w:rPr>
+        <w:t>tốt</w:t>
+      </w:r>
+      <w:proofErr w:type="spellEnd"/>
+    </w:p>
+    <w:p>
+      <w:pPr>
+        <w:rPr>
+          <w:sz w:val="24"/>
+        </w:rPr>
+      </w:pPr>
+    </w:p>
+    <w:p>
+      <w:pPr>
+        <w:rPr>
+          <w:sz w:val="24"/>
+        </w:rPr>
+      </w:pPr>
+    </w:p>
+    <w:p>
+      <w:pPr>
+        <w:rPr>
+          <w:sz w:val="24"/>
+        </w:rPr>
+      </w:pPr>
+      <w:proofErr w:type="spellStart"/>
+      <w:r>
+        <w:rPr>
+          <w:sz w:val="24"/>
+        </w:rPr>
+        <w:t>Huỳnh</w:t>
+      </w:r>
+      <w:proofErr w:type="spellEnd"/>
+      <w:r>
+        <w:rPr>
+          <w:sz w:val="24"/>
+        </w:rPr>
+        <w:t xml:space="preserve"> </w:t>
+      </w:r>
+      <w:proofErr w:type="spellStart"/>
+      <w:r>
+        <w:rPr>
+          <w:sz w:val="24"/>
+        </w:rPr>
+        <w:t>Tấn</w:t>
+      </w:r>
+      <w:proofErr w:type="spellEnd"/>
+      <w:r>
+        <w:rPr>
+          <w:sz w:val="24"/>
+        </w:rPr>
+        <w:t xml:space="preserve"> </w:t>
+      </w:r>
+      <w:proofErr w:type="spellStart"/>
+      <w:r>
+        <w:rPr>
+          <w:sz w:val="24"/>
+        </w:rPr>
+        <w:t>Thịnh</w:t>
+      </w:r>
+      <w:proofErr w:type="spellEnd"/>
+      <w:r>
+        <w:rPr>
+          <w:sz w:val="24"/>
+        </w:rPr>
+        <w:t xml:space="preserve"> 15I1 </w:t>
+      </w:r>
+      <w:hyperlink r:id="rId5" w:history="1">
+        <w:r>
+          <w:rPr>
+            <w:rStyle w:val="Hyperlink"/>
+            <w:sz w:val="24"/>
+          </w:rPr>
+          <w:t>15i1huynhtanthinh@gmail.com</w:t>
+        </w:r>
+      </w:hyperlink>
+    </w:p>
+    <w:p>
+      <w:pPr>
+        <w:rPr>
+          <w:sz w:val="24"/>
+        </w:rPr>
+      </w:pPr>
+      <w:proofErr w:type="spellStart"/>
+      <w:r>
+        <w:rPr>
+          <w:sz w:val="24"/>
+        </w:rPr>
+        <w:t>Nguyễn</w:t>
+      </w:r>
+      <w:proofErr w:type="spellEnd"/>
+      <w:r>
+        <w:rPr>
+          <w:sz w:val="24"/>
+        </w:rPr>
+        <w:t xml:space="preserve"> </w:t>
+      </w:r>
+      <w:proofErr w:type="spellStart"/>
+      <w:r>
+        <w:rPr>
+          <w:sz w:val="24"/>
+        </w:rPr>
+        <w:t>Thanh</w:t>
+      </w:r>
+      <w:proofErr w:type="spellEnd"/>
+      <w:r>
+        <w:rPr>
+          <w:sz w:val="24"/>
+        </w:rPr>
+        <w:t xml:space="preserve"> Sang 15I1 </w:t>
+      </w:r>
+      <w:hyperlink r:id="rId6" w:history="1">
+        <w:r>
+          <w:rPr>
+            <w:rStyle w:val="Hyperlink"/>
+            <w:sz w:val="24"/>
+          </w:rPr>
+          <w:t>15i1thanhsang@gmail.com</w:t>
+        </w:r>
+      </w:hyperlink>
+    </w:p>
+    <w:p>
+      <w:pPr>
+        <w:rPr>
+          <w:sz w:val="24"/>
+        </w:rPr>
+      </w:pPr>
+      <w:proofErr w:type="spellStart"/>
+      <w:r>
+        <w:rPr>
+          <w:sz w:val="24"/>
+        </w:rPr>
+        <w:t>Lê</w:t>
+      </w:r>
+      <w:proofErr w:type="spellEnd"/>
+      <w:r>
+        <w:rPr>
+          <w:sz w:val="24"/>
+        </w:rPr>
+        <w:t xml:space="preserve"> </w:t>
+      </w:r>
+      <w:proofErr w:type="spellStart"/>
+      <w:r>
+        <w:rPr>
+          <w:sz w:val="24"/>
+        </w:rPr>
+        <w:t>Thị</w:t>
+      </w:r>
+      <w:proofErr w:type="spellEnd"/>
+      <w:r>
+        <w:rPr>
+          <w:sz w:val="24"/>
+        </w:rPr>
+        <w:t xml:space="preserve"> Kim Chi 15I1 </w:t>
+      </w:r>
+      <w:hyperlink r:id="rId7" w:history="1">
+        <w:r>
+          <w:rPr>
+            <w:rStyle w:val="Hyperlink"/>
+            <w:sz w:val="24"/>
+          </w:rPr>
+          <w:t>15i1lethikimchi@gmail.com</w:t>
+        </w:r>
+      </w:hyperlink>
+    </w:p>
+    <w:p>
+      <w:pPr>
+        <w:rPr>
+          <w:sz w:val="24"/>
+        </w:rPr>
+      </w:pPr>
+      <w:proofErr w:type="spellStart"/>
+      <w:r>
+        <w:rPr>
+          <w:sz w:val="24"/>
+        </w:rPr>
+        <w:t>Nguyễn</w:t>
+      </w:r>
+      <w:proofErr w:type="spellEnd"/>
+      <w:r>
+        <w:rPr>
+          <w:sz w:val="24"/>
+        </w:rPr>
+        <w:t xml:space="preserve"> </w:t>
+      </w:r>
+      <w:proofErr w:type="spellStart"/>
+      <w:r>
+        <w:rPr>
+          <w:sz w:val="24"/>
+        </w:rPr>
+        <w:t>Thế</w:t>
+      </w:r>
+      <w:proofErr w:type="spellEnd"/>
+      <w:r>
+        <w:rPr>
+          <w:sz w:val="24"/>
+        </w:rPr>
+        <w:t xml:space="preserve"> </w:t>
+      </w:r>
+      <w:proofErr w:type="spellStart"/>
+      <w:r>
+        <w:rPr>
+          <w:sz w:val="24"/>
+        </w:rPr>
+        <w:t>Trường</w:t>
+      </w:r>
+      <w:proofErr w:type="spellEnd"/>
+      <w:r>
+        <w:rPr>
+          <w:sz w:val="24"/>
+        </w:rPr>
+        <w:t xml:space="preserve"> 14I3 </w:t>
+      </w:r>
+      <w:hyperlink r:id="rId8" w:history="1">
+        <w:r>
+          <w:rPr>
+            <w:rStyle w:val="Hyperlink"/>
+            <w:sz w:val="24"/>
+          </w:rPr>
+          <w:t>hoathuytinh222@gmail.com</w:t>
+        </w:r>
+      </w:hyperlink>
+    </w:p>
+    <w:p>
+      <w:pPr>
+        <w:rPr>
+          <w:sz w:val="24"/>
+        </w:rPr>
+      </w:pPr>
       <w:bookmarkStart w:id="0" w:name="_GoBack"/>
       <w:bookmarkEnd w:id="0"/>
-      <w:r>
-        <w:rPr>
-          <w:rFonts w:ascii="Times New Roman" w:eastAsia="Times New Roman" w:hAnsi="Times New Roman" w:cs="Times New Roman"/>
-          <w:color w:val="000000"/>
-          <w:sz w:val="36"/>
-          <w:szCs w:val="18"/>
-        </w:rPr>
-        <w:t xml:space="preserve"> tốt</w:t>
-      </w:r>
+    </w:p>
+    <w:p>
+      <w:pPr>
+        <w:rPr>
+          <w:sz w:val="24"/>
+        </w:rPr>
+      </w:pPr>
     </w:p>
     <w:p>
       <w:pPr>
@@ -825,6 +2036,17 @@
     <w:semiHidden/>
     <w:unhideWhenUsed/>
   </w:style>
+  <w:style w:type="character" w:styleId="Hyperlink">
+    <w:name w:val="Hyperlink"/>
+    <w:basedOn w:val="DefaultParagraphFont"/>
+    <w:uiPriority w:val="99"/>
+    <w:unhideWhenUsed/>
+    <w:rsid w:val="0017487F"/>
+    <w:rPr>
+      <w:color w:val="0563C1" w:themeColor="hyperlink"/>
+      <w:u w:val="single"/>
+    </w:rPr>
+  </w:style>
 </w:styles>
 </file>
 

</xml_diff>